<commit_message>
Update Notebook 1- Node.js Initialization.docx
</commit_message>
<xml_diff>
--- a/Notebook 1- Node.js Initialization.docx
+++ b/Notebook 1- Node.js Initialization.docx
@@ -48,17 +48,13 @@
           <w:ilvl w:val="0"/>
           <w:numId w:val="9"/>
         </w:numPr>
-        <w:rPr>
-          <w:b/>
-        </w:rPr>
-      </w:pPr>
-      <w:r>
-        <w:rPr>
-          <w:b/>
-        </w:rPr>
+      </w:pPr>
+      <w:bookmarkStart w:id="2" w:name="_GoBack"/>
+      <w:r>
         <w:t>Access to command prompt and file explorer</w:t>
       </w:r>
     </w:p>
+    <w:bookmarkEnd w:id="2"/>
     <w:p>
       <w:pPr>
         <w:pStyle w:val="Heading1"/>
@@ -379,12 +375,7 @@
       </w:r>
       <w:proofErr w:type="spellEnd"/>
       <w:r>
-        <w:t>. Name the docum</w:t>
-      </w:r>
-      <w:bookmarkStart w:id="2" w:name="_GoBack"/>
-      <w:bookmarkEnd w:id="2"/>
-      <w:r>
-        <w:t xml:space="preserve">ent anything you want to. </w:t>
+        <w:t xml:space="preserve">. Name the document anything you want to. </w:t>
       </w:r>
     </w:p>
     <w:p>

</xml_diff>